<commit_message>
Add invoice for partial payment Add payment type to payment model and form
</commit_message>
<xml_diff>
--- a/RevisBaliCRM/static/reporting/partial_invoice_template_with_footer.docx
+++ b/RevisBaliCRM/static/reporting/partial_invoice_template_with_footer.docx
@@ -1303,7 +1303,7 @@
                 <w:sz w:val="16"/>
                 <w:szCs w:val="16"/>
               </w:rPr>
-              <w:instrText xml:space="preserve"> MERGEFIELD quantity </w:instrText>
+              <w:instrText xml:space="preserve"> MERGEFIELD amount \* MERGEFORMAT </w:instrText>
             </w:r>
             <w:r>
               <w:rPr>
@@ -1314,24 +1314,11 @@
             </w:r>
             <w:r>
               <w:rPr>
-                <w:sz w:val="16"/>
-                <w:szCs w:val="16"/>
-              </w:rPr>
-              <w:t>«</w:t>
-            </w:r>
-            <w:r>
-              <w:rPr>
-                <w:sz w:val="16"/>
-                <w:szCs w:val="16"/>
-              </w:rPr>
-              <w:t xml:space="preserve"> amount </w:t>
-            </w:r>
-            <w:r>
-              <w:rPr>
-                <w:sz w:val="16"/>
-                <w:szCs w:val="16"/>
-              </w:rPr>
-              <w:t>»</w:t>
+                <w:noProof/>
+                <w:sz w:val="16"/>
+                <w:szCs w:val="16"/>
+              </w:rPr>
+              <w:t>«amount»</w:t>
             </w:r>
             <w:r>
               <w:rPr>
@@ -1510,20 +1497,25 @@
     <w:tbl>
       <w:tblPr>
         <w:tblStyle w:val="TableGrid"/>
-        <w:tblW w:w="6511" w:type="dxa"/>
+        <w:tblW w:w="8613" w:type="dxa"/>
         <w:tblInd w:w="-1032" w:type="dxa"/>
         <w:tblLayout w:type="fixed"/>
         <w:tblLook w:val="04A0" w:firstRow="1" w:lastRow="0" w:firstColumn="1" w:lastColumn="0" w:noHBand="0" w:noVBand="1"/>
       </w:tblPr>
       <w:tblGrid>
-        <w:gridCol w:w="1856"/>
-        <w:gridCol w:w="2957"/>
-        <w:gridCol w:w="1698"/>
+        <w:gridCol w:w="2657"/>
+        <w:gridCol w:w="2016"/>
+        <w:gridCol w:w="1724"/>
+        <w:gridCol w:w="321"/>
+        <w:gridCol w:w="1895"/>
       </w:tblGrid>
       <w:tr>
+        <w:trPr>
+          <w:trHeight w:val="224"/>
+        </w:trPr>
         <w:tc>
           <w:tcPr>
-            <w:tcW w:w="1856" w:type="dxa"/>
+            <w:tcW w:w="2657" w:type="dxa"/>
             <w:tcBorders>
               <w:top w:val="nil"/>
               <w:left w:val="nil"/>
@@ -1555,7 +1547,7 @@
         </w:tc>
         <w:tc>
           <w:tcPr>
-            <w:tcW w:w="2957" w:type="dxa"/>
+            <w:tcW w:w="2016" w:type="dxa"/>
             <w:tcBorders>
               <w:top w:val="nil"/>
               <w:left w:val="nil"/>
@@ -1587,7 +1579,7 @@
         </w:tc>
         <w:tc>
           <w:tcPr>
-            <w:tcW w:w="1698" w:type="dxa"/>
+            <w:tcW w:w="1724" w:type="dxa"/>
             <w:tcBorders>
               <w:top w:val="nil"/>
               <w:left w:val="nil"/>
@@ -1599,6 +1591,71 @@
             <w:pPr>
               <w:widowControl w:val="0"/>
               <w:spacing w:line="240" w:lineRule="auto"/>
+              <w:rPr>
+                <w:b/>
+                <w:bCs/>
+                <w:sz w:val="16"/>
+                <w:szCs w:val="16"/>
+              </w:rPr>
+            </w:pPr>
+            <w:r>
+              <w:rPr>
+                <w:b/>
+                <w:bCs/>
+                <w:sz w:val="16"/>
+                <w:szCs w:val="16"/>
+              </w:rPr>
+              <w:t xml:space="preserve">PAYMENT </w:t>
+            </w:r>
+            <w:r>
+              <w:rPr>
+                <w:b/>
+                <w:bCs/>
+                <w:sz w:val="16"/>
+                <w:szCs w:val="16"/>
+              </w:rPr>
+              <w:t>TYPE</w:t>
+            </w:r>
+          </w:p>
+        </w:tc>
+        <w:tc>
+          <w:tcPr>
+            <w:tcW w:w="321" w:type="dxa"/>
+            <w:tcBorders>
+              <w:top w:val="nil"/>
+              <w:left w:val="nil"/>
+              <w:bottom w:val="nil"/>
+              <w:right w:val="nil"/>
+            </w:tcBorders>
+          </w:tcPr>
+          <w:p>
+            <w:pPr>
+              <w:widowControl w:val="0"/>
+              <w:spacing w:line="240" w:lineRule="auto"/>
+              <w:jc w:val="right"/>
+              <w:rPr>
+                <w:b/>
+                <w:bCs/>
+                <w:sz w:val="16"/>
+                <w:szCs w:val="16"/>
+              </w:rPr>
+            </w:pPr>
+          </w:p>
+        </w:tc>
+        <w:tc>
+          <w:tcPr>
+            <w:tcW w:w="1895" w:type="dxa"/>
+            <w:tcBorders>
+              <w:top w:val="nil"/>
+              <w:left w:val="nil"/>
+              <w:bottom w:val="nil"/>
+              <w:right w:val="nil"/>
+            </w:tcBorders>
+          </w:tcPr>
+          <w:p>
+            <w:pPr>
+              <w:widowControl w:val="0"/>
+              <w:spacing w:line="240" w:lineRule="auto"/>
               <w:jc w:val="right"/>
               <w:rPr>
                 <w:b/>
@@ -1621,11 +1678,11 @@
       </w:tr>
       <w:tr>
         <w:trPr>
-          <w:trHeight w:hRule="exact" w:val="397"/>
+          <w:trHeight w:hRule="exact" w:val="493"/>
         </w:trPr>
         <w:tc>
           <w:tcPr>
-            <w:tcW w:w="1856" w:type="dxa"/>
+            <w:tcW w:w="2657" w:type="dxa"/>
             <w:tcBorders>
               <w:top w:val="nil"/>
               <w:left w:val="nil"/>
@@ -1683,7 +1740,7 @@
         </w:tc>
         <w:tc>
           <w:tcPr>
-            <w:tcW w:w="2957" w:type="dxa"/>
+            <w:tcW w:w="2016" w:type="dxa"/>
             <w:tcBorders>
               <w:top w:val="nil"/>
               <w:left w:val="nil"/>
@@ -1713,7 +1770,7 @@
                 <w:sz w:val="16"/>
                 <w:szCs w:val="16"/>
               </w:rPr>
-              <w:instrText xml:space="preserve"> MERGEFIELD paymet_date \* MERGEFORMAT </w:instrText>
+              <w:instrText xml:space="preserve"> MERGEFIELD payment_date \* MERGEFORMAT </w:instrText>
             </w:r>
             <w:r>
               <w:rPr>
@@ -1728,7 +1785,7 @@
                 <w:sz w:val="16"/>
                 <w:szCs w:val="16"/>
               </w:rPr>
-              <w:t>«paymet_date»</w:t>
+              <w:t>«payment_date»</w:t>
             </w:r>
             <w:r>
               <w:rPr>
@@ -1741,7 +1798,87 @@
         </w:tc>
         <w:tc>
           <w:tcPr>
-            <w:tcW w:w="1698" w:type="dxa"/>
+            <w:tcW w:w="1724" w:type="dxa"/>
+            <w:tcBorders>
+              <w:top w:val="nil"/>
+              <w:left w:val="nil"/>
+              <w:bottom w:val="nil"/>
+              <w:right w:val="nil"/>
+            </w:tcBorders>
+            <w:vAlign w:val="bottom"/>
+          </w:tcPr>
+          <w:p>
+            <w:pPr>
+              <w:widowControl w:val="0"/>
+              <w:spacing w:line="240" w:lineRule="auto"/>
+              <w:rPr>
+                <w:sz w:val="16"/>
+                <w:szCs w:val="16"/>
+              </w:rPr>
+            </w:pPr>
+            <w:r>
+              <w:rPr>
+                <w:sz w:val="16"/>
+                <w:szCs w:val="16"/>
+              </w:rPr>
+              <w:fldChar w:fldCharType="begin"/>
+            </w:r>
+            <w:r>
+              <w:rPr>
+                <w:sz w:val="16"/>
+                <w:szCs w:val="16"/>
+              </w:rPr>
+              <w:instrText xml:space="preserve"> MERGEFIELD payment_type \* MERGEFORMAT </w:instrText>
+            </w:r>
+            <w:r>
+              <w:rPr>
+                <w:sz w:val="16"/>
+                <w:szCs w:val="16"/>
+              </w:rPr>
+              <w:fldChar w:fldCharType="separate"/>
+            </w:r>
+            <w:r>
+              <w:rPr>
+                <w:noProof/>
+                <w:sz w:val="16"/>
+                <w:szCs w:val="16"/>
+              </w:rPr>
+              <w:t>«payment_type»</w:t>
+            </w:r>
+            <w:r>
+              <w:rPr>
+                <w:sz w:val="16"/>
+                <w:szCs w:val="16"/>
+              </w:rPr>
+              <w:fldChar w:fldCharType="end"/>
+            </w:r>
+          </w:p>
+        </w:tc>
+        <w:tc>
+          <w:tcPr>
+            <w:tcW w:w="321" w:type="dxa"/>
+            <w:tcBorders>
+              <w:top w:val="nil"/>
+              <w:left w:val="nil"/>
+              <w:bottom w:val="nil"/>
+              <w:right w:val="nil"/>
+            </w:tcBorders>
+          </w:tcPr>
+          <w:p>
+            <w:pPr>
+              <w:widowControl w:val="0"/>
+              <w:spacing w:line="240" w:lineRule="auto"/>
+              <w:jc w:val="right"/>
+              <w:rPr>
+                <w:sz w:val="16"/>
+                <w:szCs w:val="16"/>
+              </w:rPr>
+            </w:pPr>
+          </w:p>
+        </w:tc>
+        <w:tc>
+          <w:tcPr>
+            <w:tcW w:w="1895" w:type="dxa"/>
             <w:tcBorders>
               <w:top w:val="nil"/>
               <w:left w:val="nil"/>
@@ -1808,8 +1945,7 @@
       </w:pPr>
     </w:p>
     <w:sectPr>
-      <w:footerReference w:type="even" r:id="rId9"/>
-      <w:footerReference w:type="default" r:id="rId10"/>
+      <w:footerReference w:type="default" r:id="rId9"/>
       <w:pgSz w:w="11906" w:h="16838"/>
       <w:pgMar w:top="1440" w:right="1440" w:bottom="1440" w:left="1440" w:header="0" w:footer="0" w:gutter="0"/>
       <w:pgNumType w:start="1"/>
@@ -1847,16 +1983,6 @@
 </file>
 
 <file path=word/footer1.xml><?xml version="1.0" encoding="utf-8"?>
-<w:ftr xmlns:wpc="http://schemas.microsoft.com/office/word/2010/wordprocessingCanvas" xmlns:cx="http://schemas.microsoft.com/office/drawing/2014/chartex" xmlns:cx1="http://schemas.microsoft.com/office/drawing/2015/9/8/chartex" xmlns:cx2="http://schemas.microsoft.com/office/drawing/2015/10/21/chartex" xmlns:cx3="http://schemas.microsoft.com/office/drawing/2016/5/9/chartex" xmlns:cx4="http://schemas.microsoft.com/office/drawing/2016/5/10/chartex" xmlns:cx5="http://schemas.microsoft.com/office/drawing/2016/5/11/chartex" xmlns:cx6="http://schemas.microsoft.com/office/drawing/2016/5/12/chartex" xmlns:cx7="http://schemas.microsoft.com/office/drawing/2016/5/13/chartex" xmlns:cx8="http://schemas.microsoft.com/office/drawing/2016/5/14/chartex" xmlns:mc="http://schemas.openxmlformats.org/markup-compatibility/2006" xmlns:aink="http://schemas.microsoft.com/office/drawing/2016/ink" xmlns:am3d="http://schemas.microsoft.com/office/drawing/2017/model3d" xmlns:o="urn:schemas-microsoft-com:office:office" xmlns:oel="http://schemas.microsoft.com/office/2019/extlst" xmlns:r="http://schemas.openxmlformats.org/officeDocument/2006/relationships" xmlns:m="http://schemas.openxmlformats.org/officeDocument/2006/math" xmlns:v="urn:schemas-microsoft-com:vml" xmlns:wp14="http://schemas.microsoft.com/office/word/2010/wordprocessingDrawing" xmlns:wp="http://schemas.openxmlformats.org/drawingml/2006/wordprocessingDrawing" xmlns:w10="urn:schemas-microsoft-com:office:word" xmlns:w="http://schemas.openxmlformats.org/wordprocessingml/2006/main" xmlns:w14="http://schemas.microsoft.com/office/word/2010/wordml" xmlns:w15="http://schemas.microsoft.com/office/word/2012/wordml" xmlns:w16cex="http://schemas.microsoft.com/office/word/2018/wordml/cex" xmlns:w16cid="http://schemas.microsoft.com/office/word/2016/wordml/cid" xmlns:w16="http://schemas.microsoft.com/office/word/2018/wordml" xmlns:w16sdtdh="http://schemas.microsoft.com/office/word/2020/wordml/sdtdatahash" xmlns:w16se="http://schemas.microsoft.com/office/word/2015/wordml/symex" xmlns:wpg="http://schemas.microsoft.com/office/word/2010/wordprocessingGroup" xmlns:wpi="http://schemas.microsoft.com/office/word/2010/wordprocessingInk" xmlns:wne="http://schemas.microsoft.com/office/word/2006/wordml" xmlns:wps="http://schemas.microsoft.com/office/word/2010/wordprocessingShape" mc:Ignorable="w14 w15 w16se w16cid w16 w16cex w16sdtdh wp14">
-  <w:p>
-    <w:pPr>
-      <w:pStyle w:val="Footer"/>
-    </w:pPr>
-  </w:p>
-</w:ftr>
-</file>
-
-<file path=word/footer2.xml><?xml version="1.0" encoding="utf-8"?>
 <w:ftr xmlns:wpc="http://schemas.microsoft.com/office/word/2010/wordprocessingCanvas" xmlns:cx="http://schemas.microsoft.com/office/drawing/2014/chartex" xmlns:cx1="http://schemas.microsoft.com/office/drawing/2015/9/8/chartex" xmlns:cx2="http://schemas.microsoft.com/office/drawing/2015/10/21/chartex" xmlns:cx3="http://schemas.microsoft.com/office/drawing/2016/5/9/chartex" xmlns:cx4="http://schemas.microsoft.com/office/drawing/2016/5/10/chartex" xmlns:cx5="http://schemas.microsoft.com/office/drawing/2016/5/11/chartex" xmlns:cx6="http://schemas.microsoft.com/office/drawing/2016/5/12/chartex" xmlns:cx7="http://schemas.microsoft.com/office/drawing/2016/5/13/chartex" xmlns:cx8="http://schemas.microsoft.com/office/drawing/2016/5/14/chartex" xmlns:mc="http://schemas.openxmlformats.org/markup-compatibility/2006" xmlns:aink="http://schemas.microsoft.com/office/drawing/2016/ink" xmlns:am3d="http://schemas.microsoft.com/office/drawing/2017/model3d" xmlns:o="urn:schemas-microsoft-com:office:office" xmlns:oel="http://schemas.microsoft.com/office/2019/extlst" xmlns:r="http://schemas.openxmlformats.org/officeDocument/2006/relationships" xmlns:m="http://schemas.openxmlformats.org/officeDocument/2006/math" xmlns:v="urn:schemas-microsoft-com:vml" xmlns:wp14="http://schemas.microsoft.com/office/word/2010/wordprocessingDrawing" xmlns:wp="http://schemas.openxmlformats.org/drawingml/2006/wordprocessingDrawing" xmlns:w10="urn:schemas-microsoft-com:office:word" xmlns:w="http://schemas.openxmlformats.org/wordprocessingml/2006/main" xmlns:w14="http://schemas.microsoft.com/office/word/2010/wordml" xmlns:w15="http://schemas.microsoft.com/office/word/2012/wordml" xmlns:w16cex="http://schemas.microsoft.com/office/word/2018/wordml/cex" xmlns:w16cid="http://schemas.microsoft.com/office/word/2016/wordml/cid" xmlns:w16="http://schemas.microsoft.com/office/word/2018/wordml" xmlns:w16sdtdh="http://schemas.microsoft.com/office/word/2020/wordml/sdtdatahash" xmlns:w16se="http://schemas.microsoft.com/office/word/2015/wordml/symex" xmlns:wpg="http://schemas.microsoft.com/office/word/2010/wordprocessingGroup" xmlns:wpi="http://schemas.microsoft.com/office/word/2010/wordprocessingInk" xmlns:wne="http://schemas.microsoft.com/office/word/2006/wordml" xmlns:wps="http://schemas.microsoft.com/office/word/2010/wordprocessingShape" mc:Ignorable="w14 w15 w16se w16cid w16 w16cex w16sdtdh wp14">
   <w:p>
     <w:pPr>
@@ -2076,6 +2202,15 @@
             </w:rPr>
             <w:t xml:space="preserve">                                                                                  TOTAL</w:t>
           </w:r>
+          <w:r>
+            <w:rPr>
+              <w:b/>
+              <w:color w:val="FFFFFF"/>
+              <w:sz w:val="16"/>
+              <w:szCs w:val="16"/>
+            </w:rPr>
+            <w:t xml:space="preserve"> DUE</w:t>
+          </w:r>
         </w:p>
       </w:tc>
     </w:tr>
@@ -2263,7 +2398,7 @@
               <w:sz w:val="52"/>
               <w:szCs w:val="52"/>
             </w:rPr>
-            <w:instrText xml:space="preserve"> MERGEFIELD total_amount </w:instrText>
+            <w:instrText xml:space="preserve"> MERGEFIELD total_due \* MERGEFORMAT </w:instrText>
           </w:r>
           <w:r>
             <w:rPr>
@@ -2277,11 +2412,12 @@
           <w:r>
             <w:rPr>
               <w:b/>
+              <w:noProof/>
               <w:color w:val="FFFFFF"/>
               <w:sz w:val="52"/>
               <w:szCs w:val="52"/>
             </w:rPr>
-            <w:t>«total_amount»</w:t>
+            <w:t>«total_due»</w:t>
           </w:r>
           <w:r>
             <w:rPr>

</xml_diff>